<commit_message>
Visual Studio extension added to ReadMe document
</commit_message>
<xml_diff>
--- a/Georges-ReadMe/ToirtoiseGit_Setup.docx
+++ b/Georges-ReadMe/ToirtoiseGit_Setup.docx
@@ -4,6 +4,12 @@
   <w:body>
     <w:sdt>
       <w:sdtPr>
+        <w:rPr>
+          <w:rFonts w:asciiTheme="minorHAnsi" w:eastAsiaTheme="minorHAnsi" w:hAnsiTheme="minorHAnsi" w:cstheme="minorBidi"/>
+          <w:color w:val="auto"/>
+          <w:sz w:val="22"/>
+          <w:szCs w:val="22"/>
+        </w:rPr>
         <w:id w:val="-1989086421"/>
         <w:docPartObj>
           <w:docPartGallery w:val="Table of Contents"/>
@@ -12,13 +18,9 @@
       </w:sdtPr>
       <w:sdtEndPr>
         <w:rPr>
-          <w:rFonts w:asciiTheme="minorHAnsi" w:eastAsiaTheme="minorHAnsi" w:hAnsiTheme="minorHAnsi" w:cstheme="minorBidi"/>
           <w:b/>
           <w:bCs/>
           <w:noProof/>
-          <w:color w:val="auto"/>
-          <w:sz w:val="22"/>
-          <w:szCs w:val="22"/>
         </w:rPr>
       </w:sdtEndPr>
       <w:sdtContent>
@@ -37,6 +39,7 @@
               <w:tab w:val="right" w:leader="dot" w:pos="9350"/>
             </w:tabs>
             <w:rPr>
+              <w:rFonts w:eastAsiaTheme="minorEastAsia"/>
               <w:noProof/>
             </w:rPr>
           </w:pPr>
@@ -64,7 +67,7 @@
             </w:rPr>
             <w:fldChar w:fldCharType="separate"/>
           </w:r>
-          <w:hyperlink w:anchor="_Toc59456330" w:history="1">
+          <w:hyperlink w:anchor="_Toc59543218" w:history="1">
             <w:r>
               <w:rPr>
                 <w:rStyle w:val="Hyperlink"/>
@@ -92,7 +95,7 @@
                 <w:noProof/>
                 <w:webHidden/>
               </w:rPr>
-              <w:instrText xml:space="preserve"> PAGEREF _Toc59456330 \h </w:instrText>
+              <w:instrText xml:space="preserve"> PAGEREF _Toc59543218 \h </w:instrText>
             </w:r>
             <w:r>
               <w:rPr>
@@ -130,10 +133,11 @@
               <w:tab w:val="right" w:leader="dot" w:pos="9350"/>
             </w:tabs>
             <w:rPr>
+              <w:rFonts w:eastAsiaTheme="minorEastAsia"/>
               <w:noProof/>
             </w:rPr>
           </w:pPr>
-          <w:hyperlink w:anchor="_Toc59456331" w:history="1">
+          <w:hyperlink w:anchor="_Toc59543219" w:history="1">
             <w:r>
               <w:rPr>
                 <w:rStyle w:val="Hyperlink"/>
@@ -161,7 +165,7 @@
                 <w:noProof/>
                 <w:webHidden/>
               </w:rPr>
-              <w:instrText xml:space="preserve"> PAGEREF _Toc59456331 \h </w:instrText>
+              <w:instrText xml:space="preserve"> PAGEREF _Toc59543219 \h </w:instrText>
             </w:r>
             <w:r>
               <w:rPr>
@@ -199,10 +203,11 @@
               <w:tab w:val="right" w:leader="dot" w:pos="9350"/>
             </w:tabs>
             <w:rPr>
+              <w:rFonts w:eastAsiaTheme="minorEastAsia"/>
               <w:noProof/>
             </w:rPr>
           </w:pPr>
-          <w:hyperlink w:anchor="_Toc59456332" w:history="1">
+          <w:hyperlink w:anchor="_Toc59543220" w:history="1">
             <w:r>
               <w:rPr>
                 <w:rStyle w:val="Hyperlink"/>
@@ -230,7 +235,7 @@
                 <w:noProof/>
                 <w:webHidden/>
               </w:rPr>
-              <w:instrText xml:space="preserve"> PAGEREF _Toc59456332 \h </w:instrText>
+              <w:instrText xml:space="preserve"> PAGEREF _Toc59543220 \h </w:instrText>
             </w:r>
             <w:r>
               <w:rPr>
@@ -268,10 +273,11 @@
               <w:tab w:val="right" w:leader="dot" w:pos="9350"/>
             </w:tabs>
             <w:rPr>
+              <w:rFonts w:eastAsiaTheme="minorEastAsia"/>
               <w:noProof/>
             </w:rPr>
           </w:pPr>
-          <w:hyperlink w:anchor="_Toc59456333" w:history="1">
+          <w:hyperlink w:anchor="_Toc59543221" w:history="1">
             <w:r>
               <w:rPr>
                 <w:rStyle w:val="Hyperlink"/>
@@ -299,7 +305,7 @@
                 <w:noProof/>
                 <w:webHidden/>
               </w:rPr>
-              <w:instrText xml:space="preserve"> PAGEREF _Toc59456333 \h </w:instrText>
+              <w:instrText xml:space="preserve"> PAGEREF _Toc59543221 \h </w:instrText>
             </w:r>
             <w:r>
               <w:rPr>
@@ -319,7 +325,7 @@
                 <w:noProof/>
                 <w:webHidden/>
               </w:rPr>
-              <w:t>1</w:t>
+              <w:t>2</w:t>
             </w:r>
             <w:r>
               <w:rPr>
@@ -337,17 +343,18 @@
               <w:tab w:val="right" w:leader="dot" w:pos="9350"/>
             </w:tabs>
             <w:rPr>
+              <w:rFonts w:eastAsiaTheme="minorEastAsia"/>
               <w:noProof/>
             </w:rPr>
           </w:pPr>
-          <w:hyperlink w:anchor="_Toc59456334" w:history="1">
+          <w:hyperlink w:anchor="_Toc59543222" w:history="1">
             <w:r>
               <w:rPr>
                 <w:rStyle w:val="Hyperlink"/>
                 <w:b/>
                 <w:noProof/>
               </w:rPr>
-              <w:t>Git screenshots (download):</w:t>
+              <w:t>4. INSTALL &amp; CONFIGURE – Github Extension for Visual Studio</w:t>
             </w:r>
             <w:r>
               <w:rPr>
@@ -368,7 +375,7 @@
                 <w:noProof/>
                 <w:webHidden/>
               </w:rPr>
-              <w:instrText xml:space="preserve"> PAGEREF _Toc59456334 \h </w:instrText>
+              <w:instrText xml:space="preserve"> PAGEREF _Toc59543222 \h </w:instrText>
             </w:r>
             <w:r>
               <w:rPr>
@@ -406,16 +413,87 @@
               <w:tab w:val="right" w:leader="dot" w:pos="9350"/>
             </w:tabs>
             <w:rPr>
+              <w:rFonts w:eastAsiaTheme="minorEastAsia"/>
               <w:noProof/>
             </w:rPr>
           </w:pPr>
-          <w:hyperlink w:anchor="_Toc59456335" w:history="1">
+          <w:hyperlink w:anchor="_Toc59543223" w:history="1">
             <w:r>
               <w:rPr>
                 <w:rStyle w:val="Hyperlink"/>
                 <w:b/>
                 <w:noProof/>
               </w:rPr>
+              <w:t>Git screenshots (download):</w:t>
+            </w:r>
+            <w:r>
+              <w:rPr>
+                <w:noProof/>
+                <w:webHidden/>
+              </w:rPr>
+              <w:tab/>
+            </w:r>
+            <w:r>
+              <w:rPr>
+                <w:noProof/>
+                <w:webHidden/>
+              </w:rPr>
+              <w:fldChar w:fldCharType="begin"/>
+            </w:r>
+            <w:r>
+              <w:rPr>
+                <w:noProof/>
+                <w:webHidden/>
+              </w:rPr>
+              <w:instrText xml:space="preserve"> PAGEREF _Toc59543223 \h </w:instrText>
+            </w:r>
+            <w:r>
+              <w:rPr>
+                <w:noProof/>
+                <w:webHidden/>
+              </w:rPr>
+            </w:r>
+            <w:r>
+              <w:rPr>
+                <w:noProof/>
+                <w:webHidden/>
+              </w:rPr>
+              <w:fldChar w:fldCharType="separate"/>
+            </w:r>
+            <w:r>
+              <w:rPr>
+                <w:noProof/>
+                <w:webHidden/>
+              </w:rPr>
+              <w:t>3</w:t>
+            </w:r>
+            <w:r>
+              <w:rPr>
+                <w:noProof/>
+                <w:webHidden/>
+              </w:rPr>
+              <w:fldChar w:fldCharType="end"/>
+            </w:r>
+          </w:hyperlink>
+        </w:p>
+        <w:p>
+          <w:pPr>
+            <w:pStyle w:val="TOC1"/>
+            <w:tabs>
+              <w:tab w:val="right" w:leader="dot" w:pos="9350"/>
+            </w:tabs>
+            <w:rPr>
+              <w:rFonts w:eastAsiaTheme="minorEastAsia"/>
+              <w:noProof/>
+            </w:rPr>
+          </w:pPr>
+          <w:hyperlink w:anchor="_Toc59543224" w:history="1">
+            <w:r>
+              <w:rPr>
+                <w:rStyle w:val="Hyperlink"/>
+                <w:b/>
+                <w:noProof/>
+              </w:rPr>
               <w:t>TortoiseGIT screenshots (post install setups):</w:t>
             </w:r>
             <w:r>
@@ -437,7 +515,7 @@
                 <w:noProof/>
                 <w:webHidden/>
               </w:rPr>
-              <w:instrText xml:space="preserve"> PAGEREF _Toc59456335 \h </w:instrText>
+              <w:instrText xml:space="preserve"> PAGEREF _Toc59543224 \h </w:instrText>
             </w:r>
             <w:r>
               <w:rPr>
@@ -457,7 +535,7 @@
                 <w:noProof/>
                 <w:webHidden/>
               </w:rPr>
-              <w:t>3</w:t>
+              <w:t>4</w:t>
             </w:r>
             <w:r>
               <w:rPr>
@@ -481,6 +559,37 @@
       </w:sdtContent>
     </w:sdt>
     <w:p/>
+    <w:p>
+      <w:bookmarkStart w:id="0" w:name="_GoBack"/>
+      <w:bookmarkEnd w:id="0"/>
+    </w:p>
+    <w:p>
+      <w:pPr>
+        <w:pStyle w:val="Heading1"/>
+        <w:rPr>
+          <w:b/>
+        </w:rPr>
+      </w:pPr>
+      <w:bookmarkStart w:id="1" w:name="_Toc59543218"/>
+      <w:r>
+        <w:rPr>
+          <w:b/>
+        </w:rPr>
+        <w:t>OVERVIEW</w:t>
+      </w:r>
+      <w:bookmarkEnd w:id="1"/>
+    </w:p>
+    <w:p>
+      <w:r>
+        <w:t xml:space="preserve">This document serves as a guide for setting up Git connectivity </w:t>
+      </w:r>
+      <w:r>
+        <w:t>with</w:t>
+      </w:r>
+      <w:r>
+        <w:t xml:space="preserve"> Toritoise Git client. </w:t>
+      </w:r>
+    </w:p>
     <w:p/>
     <w:p>
       <w:pPr>
@@ -489,48 +598,20 @@
           <w:b/>
         </w:rPr>
       </w:pPr>
-      <w:bookmarkStart w:id="0" w:name="_Toc59456330"/>
+      <w:bookmarkStart w:id="2" w:name="_Toc59543219"/>
       <w:r>
         <w:rPr>
           <w:b/>
         </w:rPr>
-        <w:t>OVERVIEW</w:t>
-      </w:r>
-      <w:bookmarkEnd w:id="0"/>
-    </w:p>
-    <w:p>
-      <w:r>
-        <w:t xml:space="preserve">This document serves as a guide for setting up Git connectivity </w:t>
-      </w:r>
-      <w:r>
-        <w:t>with</w:t>
-      </w:r>
-      <w:r>
-        <w:t xml:space="preserve"> Toritoise Git client. </w:t>
-      </w:r>
-    </w:p>
-    <w:p/>
-    <w:p>
-      <w:pPr>
-        <w:pStyle w:val="Heading1"/>
+        <w:t xml:space="preserve">1. </w:t>
+      </w:r>
+      <w:r>
         <w:rPr>
           <w:b/>
         </w:rPr>
-      </w:pPr>
-      <w:bookmarkStart w:id="1" w:name="_Toc59456331"/>
-      <w:r>
-        <w:rPr>
-          <w:b/>
-        </w:rPr>
-        <w:t xml:space="preserve">1. </w:t>
-      </w:r>
-      <w:r>
-        <w:rPr>
-          <w:b/>
-        </w:rPr>
         <w:t>DOWNLOAD</w:t>
       </w:r>
-      <w:bookmarkEnd w:id="1"/>
+      <w:bookmarkEnd w:id="2"/>
     </w:p>
     <w:p>
       <w:r>
@@ -636,7 +717,7 @@
           <w:b/>
         </w:rPr>
       </w:pPr>
-      <w:bookmarkStart w:id="2" w:name="_Toc59456332"/>
+      <w:bookmarkStart w:id="3" w:name="_Toc59543220"/>
       <w:r>
         <w:rPr>
           <w:b/>
@@ -655,7 +736,7 @@
         </w:rPr>
         <w:t xml:space="preserve"> – Git for Windows</w:t>
       </w:r>
-      <w:bookmarkEnd w:id="2"/>
+      <w:bookmarkEnd w:id="3"/>
     </w:p>
     <w:p>
       <w:r>
@@ -695,6 +776,7 @@
         </w:numPr>
       </w:pPr>
       <w:r>
+        <w:lastRenderedPageBreak/>
         <w:t>Git Installation On Windows | How To Install Git on Windows 10 | Git Installation | Simplilearn - YouTube</w:t>
       </w:r>
     </w:p>
@@ -726,7 +808,7 @@
           <w:b/>
         </w:rPr>
       </w:pPr>
-      <w:bookmarkStart w:id="3" w:name="_Toc59456333"/>
+      <w:bookmarkStart w:id="4" w:name="_Toc59543221"/>
       <w:r>
         <w:rPr>
           <w:b/>
@@ -763,7 +845,7 @@
         </w:rPr>
         <w:t xml:space="preserve"> client</w:t>
       </w:r>
-      <w:bookmarkEnd w:id="3"/>
+      <w:bookmarkEnd w:id="4"/>
     </w:p>
     <w:p>
       <w:r>
@@ -826,15 +908,143 @@
       </w:r>
     </w:p>
     <w:p/>
+    <w:p>
+      <w:pPr>
+        <w:pStyle w:val="Heading1"/>
+        <w:rPr>
+          <w:b/>
+        </w:rPr>
+      </w:pPr>
+      <w:bookmarkStart w:id="5" w:name="_Toc59543222"/>
+      <w:r>
+        <w:rPr>
+          <w:b/>
+        </w:rPr>
+        <w:t xml:space="preserve">4. INSTALL &amp; CONFIGURE – </w:t>
+      </w:r>
+      <w:r>
+        <w:rPr>
+          <w:b/>
+        </w:rPr>
+        <w:t>Github Extension for Visual Studio</w:t>
+      </w:r>
+      <w:bookmarkEnd w:id="5"/>
+    </w:p>
     <w:p/>
     <w:p>
       <w:pPr>
+        <w:pStyle w:val="ListParagraph"/>
+        <w:numPr>
+          <w:ilvl w:val="0"/>
+          <w:numId w:val="6"/>
+        </w:numPr>
+      </w:pPr>
+      <w:r>
+        <w:t xml:space="preserve">Tools&gt; Extensions&gt; Online&gt; Search: </w:t>
+      </w:r>
+      <w:r>
+        <w:t>git</w:t>
+      </w:r>
+      <w:r>
+        <w:t>&gt; (</w:t>
+      </w:r>
+      <w:r>
+        <w:t>Github Extension for Visual Studio</w:t>
+      </w:r>
+      <w:r>
+        <w:t>)&gt; and download</w:t>
+      </w:r>
+    </w:p>
+    <w:p/>
+    <w:p>
+      <w:r>
+        <w:t xml:space="preserve">The following tutorials show how to sign in, pull down a solution, add a solution, and more. </w:t>
+      </w:r>
+    </w:p>
+    <w:p>
+      <w:r>
+        <w:t>VIDEO</w:t>
+      </w:r>
+    </w:p>
+    <w:p>
+      <w:pPr>
+        <w:pStyle w:val="ListParagraph"/>
+        <w:numPr>
+          <w:ilvl w:val="0"/>
+          <w:numId w:val="6"/>
+        </w:numPr>
+      </w:pPr>
+      <w:r>
+        <w:t>GitHub Extension for Visual Studio - YouTube</w:t>
+      </w:r>
+    </w:p>
+    <w:p>
+      <w:pPr>
+        <w:pStyle w:val="ListParagraph"/>
+        <w:numPr>
+          <w:ilvl w:val="0"/>
+          <w:numId w:val="6"/>
+        </w:numPr>
+      </w:pPr>
+      <w:hyperlink r:id="rId10" w:history="1">
+        <w:r>
+          <w:rPr>
+            <w:rStyle w:val="Hyperlink"/>
+          </w:rPr>
+          <w:t>https://www.youtube.com/watch?v=BYQxCyB-TP4</w:t>
+        </w:r>
+      </w:hyperlink>
+      <w:r>
+        <w:t xml:space="preserve"> </w:t>
+      </w:r>
+    </w:p>
+    <w:p>
+      <w:r>
+        <w:t>WALK THROUGH</w:t>
+      </w:r>
+    </w:p>
+    <w:p>
+      <w:pPr>
+        <w:pStyle w:val="ListParagraph"/>
+        <w:numPr>
+          <w:ilvl w:val="0"/>
+          <w:numId w:val="7"/>
+        </w:numPr>
+      </w:pPr>
+      <w:r>
+        <w:t>GitHub Extension In Visual Studio 2017</w:t>
+      </w:r>
+    </w:p>
+    <w:p>
+      <w:pPr>
+        <w:pStyle w:val="ListParagraph"/>
+        <w:numPr>
+          <w:ilvl w:val="0"/>
+          <w:numId w:val="7"/>
+        </w:numPr>
+      </w:pPr>
+      <w:hyperlink r:id="rId11" w:history="1">
+        <w:r>
+          <w:rPr>
+            <w:rStyle w:val="Hyperlink"/>
+          </w:rPr>
+          <w:t>https://www.c-sharpcorner.com/article/install-and-use-github-extension/</w:t>
+        </w:r>
+      </w:hyperlink>
+      <w:r>
+        <w:t xml:space="preserve"> </w:t>
+      </w:r>
+    </w:p>
+    <w:p/>
+    <w:p/>
+    <w:p>
+      <w:pPr>
         <w:pStyle w:val="Heading1"/>
         <w:rPr>
           <w:b/>
         </w:rPr>
       </w:pPr>
-      <w:bookmarkStart w:id="4" w:name="_Toc59456334"/>
+      <w:bookmarkStart w:id="6" w:name="_Toc59543223"/>
       <w:r>
         <w:rPr>
           <w:b/>
@@ -866,7 +1076,7 @@
         </w:rPr>
         <w:t>:</w:t>
       </w:r>
-      <w:bookmarkEnd w:id="4"/>
+      <w:bookmarkEnd w:id="6"/>
       <w:r>
         <w:rPr>
           <w:b/>
@@ -884,118 +1094,6 @@
             <wp:extent cx="5943600" cy="5436235"/>
             <wp:effectExtent l="0" t="0" r="0" b="0"/>
             <wp:docPr id="1" name="Picture 1"/>
-            <wp:cNvGraphicFramePr>
-              <a:graphicFrameLocks xmlns:a="http://schemas.openxmlformats.org/drawingml/2006/main" noChangeAspect="1"/>
-            </wp:cNvGraphicFramePr>
-            <a:graphic xmlns:a="http://schemas.openxmlformats.org/drawingml/2006/main">
-              <a:graphicData uri="http://schemas.openxmlformats.org/drawingml/2006/picture">
-                <pic:pic xmlns:pic="http://schemas.openxmlformats.org/drawingml/2006/picture">
-                  <pic:nvPicPr>
-                    <pic:cNvPr id="1" name=""/>
-                    <pic:cNvPicPr/>
-                  </pic:nvPicPr>
-                  <pic:blipFill>
-                    <a:blip r:embed="rId10"/>
-                    <a:stretch>
-                      <a:fillRect/>
-                    </a:stretch>
-                  </pic:blipFill>
-                  <pic:spPr>
-                    <a:xfrm>
-                      <a:off x="0" y="0"/>
-                      <a:ext cx="5943600" cy="5436235"/>
-                    </a:xfrm>
-                    <a:prstGeom prst="rect">
-                      <a:avLst/>
-                    </a:prstGeom>
-                  </pic:spPr>
-                </pic:pic>
-              </a:graphicData>
-            </a:graphic>
-          </wp:inline>
-        </w:drawing>
-      </w:r>
-    </w:p>
-    <w:p>
-      <w:r>
-        <w:rPr>
-          <w:noProof/>
-        </w:rPr>
-        <w:lastRenderedPageBreak/>
-        <w:drawing>
-          <wp:inline distT="0" distB="0" distL="0" distR="0" wp14:anchorId="49E19351" wp14:editId="3E1E0F5A">
-            <wp:extent cx="5943600" cy="3227070"/>
-            <wp:effectExtent l="0" t="0" r="0" b="0"/>
-            <wp:docPr id="2" name="Picture 2"/>
-            <wp:cNvGraphicFramePr>
-              <a:graphicFrameLocks xmlns:a="http://schemas.openxmlformats.org/drawingml/2006/main" noChangeAspect="1"/>
-            </wp:cNvGraphicFramePr>
-            <a:graphic xmlns:a="http://schemas.openxmlformats.org/drawingml/2006/main">
-              <a:graphicData uri="http://schemas.openxmlformats.org/drawingml/2006/picture">
-                <pic:pic xmlns:pic="http://schemas.openxmlformats.org/drawingml/2006/picture">
-                  <pic:nvPicPr>
-                    <pic:cNvPr id="1" name=""/>
-                    <pic:cNvPicPr/>
-                  </pic:nvPicPr>
-                  <pic:blipFill>
-                    <a:blip r:embed="rId11"/>
-                    <a:stretch>
-                      <a:fillRect/>
-                    </a:stretch>
-                  </pic:blipFill>
-                  <pic:spPr>
-                    <a:xfrm>
-                      <a:off x="0" y="0"/>
-                      <a:ext cx="5943600" cy="3227070"/>
-                    </a:xfrm>
-                    <a:prstGeom prst="rect">
-                      <a:avLst/>
-                    </a:prstGeom>
-                  </pic:spPr>
-                </pic:pic>
-              </a:graphicData>
-            </a:graphic>
-          </wp:inline>
-        </w:drawing>
-      </w:r>
-    </w:p>
-    <w:p/>
-    <w:p>
-      <w:pPr>
-        <w:pStyle w:val="Heading1"/>
-        <w:rPr>
-          <w:b/>
-        </w:rPr>
-      </w:pPr>
-      <w:bookmarkStart w:id="5" w:name="_Toc59456335"/>
-      <w:r>
-        <w:rPr>
-          <w:b/>
-        </w:rPr>
-        <w:t>TortoiseGIT screenshots</w:t>
-      </w:r>
-      <w:r>
-        <w:rPr>
-          <w:b/>
-        </w:rPr>
-        <w:t xml:space="preserve"> (post install setups):</w:t>
-      </w:r>
-      <w:bookmarkEnd w:id="5"/>
-      <w:r>
-        <w:rPr>
-          <w:b/>
-        </w:rPr>
-        <w:t xml:space="preserve"> </w:t>
-      </w:r>
-    </w:p>
-    <w:p/>
-    <w:p>
-      <w:r>
-        <w:drawing>
-          <wp:inline distT="0" distB="0" distL="0" distR="0" wp14:anchorId="0EADFA12" wp14:editId="5E983D1E">
-            <wp:extent cx="1933845" cy="1467055"/>
-            <wp:effectExtent l="0" t="0" r="9525" b="0"/>
-            <wp:docPr id="3" name="Picture 3"/>
             <wp:cNvGraphicFramePr>
               <a:graphicFrameLocks xmlns:a="http://schemas.openxmlformats.org/drawingml/2006/main" noChangeAspect="1"/>
             </wp:cNvGraphicFramePr>
@@ -1015,7 +1113,7 @@
                   <pic:spPr>
                     <a:xfrm>
                       <a:off x="0" y="0"/>
-                      <a:ext cx="1933845" cy="1467055"/>
+                      <a:ext cx="5943600" cy="5436235"/>
                     </a:xfrm>
                     <a:prstGeom prst="rect">
                       <a:avLst/>
@@ -1030,12 +1128,15 @@
     </w:p>
     <w:p>
       <w:r>
+        <w:rPr>
+          <w:noProof/>
+        </w:rPr>
         <w:lastRenderedPageBreak/>
         <w:drawing>
-          <wp:inline distT="0" distB="0" distL="0" distR="0" wp14:anchorId="2DA766A2" wp14:editId="61418B94">
-            <wp:extent cx="4534533" cy="4410691"/>
-            <wp:effectExtent l="0" t="0" r="0" b="9525"/>
-            <wp:docPr id="4" name="Picture 4"/>
+          <wp:inline distT="0" distB="0" distL="0" distR="0" wp14:anchorId="49E19351" wp14:editId="3E1E0F5A">
+            <wp:extent cx="5943600" cy="3227070"/>
+            <wp:effectExtent l="0" t="0" r="0" b="0"/>
+            <wp:docPr id="2" name="Picture 2"/>
             <wp:cNvGraphicFramePr>
               <a:graphicFrameLocks xmlns:a="http://schemas.openxmlformats.org/drawingml/2006/main" noChangeAspect="1"/>
             </wp:cNvGraphicFramePr>
@@ -1055,7 +1156,7 @@
                   <pic:spPr>
                     <a:xfrm>
                       <a:off x="0" y="0"/>
-                      <a:ext cx="4534533" cy="4410691"/>
+                      <a:ext cx="5943600" cy="3227070"/>
                     </a:xfrm>
                     <a:prstGeom prst="rect">
                       <a:avLst/>
@@ -1068,14 +1169,46 @@
         </w:drawing>
       </w:r>
     </w:p>
-    <w:p>
-      <w:r>
-        <w:lastRenderedPageBreak/>
+    <w:p/>
+    <w:p>
+      <w:pPr>
+        <w:pStyle w:val="Heading1"/>
+        <w:rPr>
+          <w:b/>
+        </w:rPr>
+      </w:pPr>
+      <w:bookmarkStart w:id="7" w:name="_Toc59543224"/>
+      <w:r>
+        <w:rPr>
+          <w:b/>
+        </w:rPr>
+        <w:t>TortoiseGIT screenshots</w:t>
+      </w:r>
+      <w:r>
+        <w:rPr>
+          <w:b/>
+        </w:rPr>
+        <w:t xml:space="preserve"> (post install setups):</w:t>
+      </w:r>
+      <w:bookmarkEnd w:id="7"/>
+      <w:r>
+        <w:rPr>
+          <w:b/>
+        </w:rPr>
+        <w:t xml:space="preserve"> </w:t>
+      </w:r>
+    </w:p>
+    <w:p/>
+    <w:p>
+      <w:r>
+        <w:rPr>
+          <w:noProof/>
+        </w:rPr>
         <w:drawing>
-          <wp:inline distT="0" distB="0" distL="0" distR="0" wp14:anchorId="439F4F14" wp14:editId="2FE5D465">
-            <wp:extent cx="4505954" cy="4429743"/>
-            <wp:effectExtent l="0" t="0" r="9525" b="9525"/>
-            <wp:docPr id="5" name="Picture 5"/>
+          <wp:inline distT="0" distB="0" distL="0" distR="0" wp14:anchorId="0EADFA12" wp14:editId="5E983D1E">
+            <wp:extent cx="1933845" cy="1467055"/>
+            <wp:effectExtent l="0" t="0" r="9525" b="0"/>
+            <wp:docPr id="3" name="Picture 3"/>
             <wp:cNvGraphicFramePr>
               <a:graphicFrameLocks xmlns:a="http://schemas.openxmlformats.org/drawingml/2006/main" noChangeAspect="1"/>
             </wp:cNvGraphicFramePr>
@@ -1095,7 +1228,7 @@
                   <pic:spPr>
                     <a:xfrm>
                       <a:off x="0" y="0"/>
-                      <a:ext cx="4505954" cy="4429743"/>
+                      <a:ext cx="1933845" cy="1467055"/>
                     </a:xfrm>
                     <a:prstGeom prst="rect">
                       <a:avLst/>
@@ -1110,11 +1243,15 @@
     </w:p>
     <w:p>
       <w:r>
+        <w:rPr>
+          <w:noProof/>
+        </w:rPr>
+        <w:lastRenderedPageBreak/>
         <w:drawing>
-          <wp:inline distT="0" distB="0" distL="0" distR="0" wp14:anchorId="7B08E92A" wp14:editId="7B406555">
-            <wp:extent cx="5943600" cy="2274570"/>
-            <wp:effectExtent l="0" t="0" r="0" b="0"/>
-            <wp:docPr id="6" name="Picture 6"/>
+          <wp:inline distT="0" distB="0" distL="0" distR="0" wp14:anchorId="2DA766A2" wp14:editId="61418B94">
+            <wp:extent cx="4534533" cy="4410691"/>
+            <wp:effectExtent l="0" t="0" r="0" b="9525"/>
+            <wp:docPr id="4" name="Picture 4"/>
             <wp:cNvGraphicFramePr>
               <a:graphicFrameLocks xmlns:a="http://schemas.openxmlformats.org/drawingml/2006/main" noChangeAspect="1"/>
             </wp:cNvGraphicFramePr>
@@ -1134,7 +1271,7 @@
                   <pic:spPr>
                     <a:xfrm>
                       <a:off x="0" y="0"/>
-                      <a:ext cx="5943600" cy="2274570"/>
+                      <a:ext cx="4534533" cy="4410691"/>
                     </a:xfrm>
                     <a:prstGeom prst="rect">
                       <a:avLst/>
@@ -1147,15 +1284,17 @@
         </w:drawing>
       </w:r>
     </w:p>
-    <w:p/>
-    <w:p>
-      <w:r>
+    <w:p>
+      <w:r>
+        <w:rPr>
+          <w:noProof/>
+        </w:rPr>
         <w:lastRenderedPageBreak/>
         <w:drawing>
-          <wp:inline distT="0" distB="0" distL="0" distR="0" wp14:anchorId="0419FEBA" wp14:editId="59B17093">
-            <wp:extent cx="5943600" cy="4057015"/>
-            <wp:effectExtent l="0" t="0" r="0" b="635"/>
-            <wp:docPr id="7" name="Picture 7"/>
+          <wp:inline distT="0" distB="0" distL="0" distR="0" wp14:anchorId="439F4F14" wp14:editId="2FE5D465">
+            <wp:extent cx="4505954" cy="4429743"/>
+            <wp:effectExtent l="0" t="0" r="9525" b="9525"/>
+            <wp:docPr id="5" name="Picture 5"/>
             <wp:cNvGraphicFramePr>
               <a:graphicFrameLocks xmlns:a="http://schemas.openxmlformats.org/drawingml/2006/main" noChangeAspect="1"/>
             </wp:cNvGraphicFramePr>
@@ -1175,7 +1314,7 @@
                   <pic:spPr>
                     <a:xfrm>
                       <a:off x="0" y="0"/>
-                      <a:ext cx="5943600" cy="4057015"/>
+                      <a:ext cx="4505954" cy="4429743"/>
                     </a:xfrm>
                     <a:prstGeom prst="rect">
                       <a:avLst/>
@@ -1190,11 +1329,14 @@
     </w:p>
     <w:p>
       <w:r>
+        <w:rPr>
+          <w:noProof/>
+        </w:rPr>
         <w:drawing>
-          <wp:inline distT="0" distB="0" distL="0" distR="0" wp14:anchorId="406A9073" wp14:editId="24C30E9C">
-            <wp:extent cx="3458058" cy="3515216"/>
-            <wp:effectExtent l="0" t="0" r="9525" b="9525"/>
-            <wp:docPr id="8" name="Picture 8"/>
+          <wp:inline distT="0" distB="0" distL="0" distR="0" wp14:anchorId="7B08E92A" wp14:editId="7B406555">
+            <wp:extent cx="5943600" cy="2274570"/>
+            <wp:effectExtent l="0" t="0" r="0" b="0"/>
+            <wp:docPr id="6" name="Picture 6"/>
             <wp:cNvGraphicFramePr>
               <a:graphicFrameLocks xmlns:a="http://schemas.openxmlformats.org/drawingml/2006/main" noChangeAspect="1"/>
             </wp:cNvGraphicFramePr>
@@ -1214,7 +1356,7 @@
                   <pic:spPr>
                     <a:xfrm>
                       <a:off x="0" y="0"/>
-                      <a:ext cx="3458058" cy="3515216"/>
+                      <a:ext cx="5943600" cy="2274570"/>
                     </a:xfrm>
                     <a:prstGeom prst="rect">
                       <a:avLst/>
@@ -1227,14 +1369,18 @@
         </w:drawing>
       </w:r>
     </w:p>
-    <w:p>
-      <w:r>
+    <w:p/>
+    <w:p>
+      <w:r>
+        <w:rPr>
+          <w:noProof/>
+        </w:rPr>
         <w:lastRenderedPageBreak/>
         <w:drawing>
-          <wp:inline distT="0" distB="0" distL="0" distR="0" wp14:anchorId="41D02EFD" wp14:editId="24751D25">
-            <wp:extent cx="5943600" cy="4852035"/>
-            <wp:effectExtent l="0" t="0" r="0" b="5715"/>
-            <wp:docPr id="9" name="Picture 9"/>
+          <wp:inline distT="0" distB="0" distL="0" distR="0" wp14:anchorId="0419FEBA" wp14:editId="59B17093">
+            <wp:extent cx="5943600" cy="4057015"/>
+            <wp:effectExtent l="0" t="0" r="0" b="635"/>
+            <wp:docPr id="7" name="Picture 7"/>
             <wp:cNvGraphicFramePr>
               <a:graphicFrameLocks xmlns:a="http://schemas.openxmlformats.org/drawingml/2006/main" noChangeAspect="1"/>
             </wp:cNvGraphicFramePr>
@@ -1254,7 +1400,7 @@
                   <pic:spPr>
                     <a:xfrm>
                       <a:off x="0" y="0"/>
-                      <a:ext cx="5943600" cy="4852035"/>
+                      <a:ext cx="5943600" cy="4057015"/>
                     </a:xfrm>
                     <a:prstGeom prst="rect">
                       <a:avLst/>
@@ -1269,12 +1415,14 @@
     </w:p>
     <w:p>
       <w:r>
-        <w:lastRenderedPageBreak/>
+        <w:rPr>
+          <w:noProof/>
+        </w:rPr>
         <w:drawing>
-          <wp:inline distT="0" distB="0" distL="0" distR="0" wp14:anchorId="6DF41120" wp14:editId="0C09301F">
-            <wp:extent cx="5943600" cy="4829175"/>
-            <wp:effectExtent l="0" t="0" r="0" b="9525"/>
-            <wp:docPr id="10" name="Picture 10"/>
+          <wp:inline distT="0" distB="0" distL="0" distR="0" wp14:anchorId="406A9073" wp14:editId="24C30E9C">
+            <wp:extent cx="3458058" cy="3515216"/>
+            <wp:effectExtent l="0" t="0" r="9525" b="9525"/>
+            <wp:docPr id="8" name="Picture 8"/>
             <wp:cNvGraphicFramePr>
               <a:graphicFrameLocks xmlns:a="http://schemas.openxmlformats.org/drawingml/2006/main" noChangeAspect="1"/>
             </wp:cNvGraphicFramePr>
@@ -1294,7 +1442,7 @@
                   <pic:spPr>
                     <a:xfrm>
                       <a:off x="0" y="0"/>
-                      <a:ext cx="5943600" cy="4829175"/>
+                      <a:ext cx="3458058" cy="3515216"/>
                     </a:xfrm>
                     <a:prstGeom prst="rect">
                       <a:avLst/>
@@ -1309,11 +1457,15 @@
     </w:p>
     <w:p>
       <w:r>
+        <w:rPr>
+          <w:noProof/>
+        </w:rPr>
+        <w:lastRenderedPageBreak/>
         <w:drawing>
-          <wp:inline distT="0" distB="0" distL="0" distR="0" wp14:anchorId="089A37DE" wp14:editId="63E7BDBB">
-            <wp:extent cx="5943600" cy="2886075"/>
-            <wp:effectExtent l="0" t="0" r="0" b="9525"/>
-            <wp:docPr id="11" name="Picture 11"/>
+          <wp:inline distT="0" distB="0" distL="0" distR="0" wp14:anchorId="41D02EFD" wp14:editId="24751D25">
+            <wp:extent cx="5943600" cy="4852035"/>
+            <wp:effectExtent l="0" t="0" r="0" b="5715"/>
+            <wp:docPr id="9" name="Picture 9"/>
             <wp:cNvGraphicFramePr>
               <a:graphicFrameLocks xmlns:a="http://schemas.openxmlformats.org/drawingml/2006/main" noChangeAspect="1"/>
             </wp:cNvGraphicFramePr>
@@ -1333,6 +1485,91 @@
                   <pic:spPr>
                     <a:xfrm>
                       <a:off x="0" y="0"/>
+                      <a:ext cx="5943600" cy="4852035"/>
+                    </a:xfrm>
+                    <a:prstGeom prst="rect">
+                      <a:avLst/>
+                    </a:prstGeom>
+                  </pic:spPr>
+                </pic:pic>
+              </a:graphicData>
+            </a:graphic>
+          </wp:inline>
+        </w:drawing>
+      </w:r>
+    </w:p>
+    <w:p>
+      <w:r>
+        <w:rPr>
+          <w:noProof/>
+        </w:rPr>
+        <w:lastRenderedPageBreak/>
+        <w:drawing>
+          <wp:inline distT="0" distB="0" distL="0" distR="0" wp14:anchorId="6DF41120" wp14:editId="0C09301F">
+            <wp:extent cx="5943600" cy="4829175"/>
+            <wp:effectExtent l="0" t="0" r="0" b="9525"/>
+            <wp:docPr id="10" name="Picture 10"/>
+            <wp:cNvGraphicFramePr>
+              <a:graphicFrameLocks xmlns:a="http://schemas.openxmlformats.org/drawingml/2006/main" noChangeAspect="1"/>
+            </wp:cNvGraphicFramePr>
+            <a:graphic xmlns:a="http://schemas.openxmlformats.org/drawingml/2006/main">
+              <a:graphicData uri="http://schemas.openxmlformats.org/drawingml/2006/picture">
+                <pic:pic xmlns:pic="http://schemas.openxmlformats.org/drawingml/2006/picture">
+                  <pic:nvPicPr>
+                    <pic:cNvPr id="1" name=""/>
+                    <pic:cNvPicPr/>
+                  </pic:nvPicPr>
+                  <pic:blipFill>
+                    <a:blip r:embed="rId21"/>
+                    <a:stretch>
+                      <a:fillRect/>
+                    </a:stretch>
+                  </pic:blipFill>
+                  <pic:spPr>
+                    <a:xfrm>
+                      <a:off x="0" y="0"/>
+                      <a:ext cx="5943600" cy="4829175"/>
+                    </a:xfrm>
+                    <a:prstGeom prst="rect">
+                      <a:avLst/>
+                    </a:prstGeom>
+                  </pic:spPr>
+                </pic:pic>
+              </a:graphicData>
+            </a:graphic>
+          </wp:inline>
+        </w:drawing>
+      </w:r>
+    </w:p>
+    <w:p>
+      <w:r>
+        <w:rPr>
+          <w:noProof/>
+        </w:rPr>
+        <w:drawing>
+          <wp:inline distT="0" distB="0" distL="0" distR="0" wp14:anchorId="089A37DE" wp14:editId="63E7BDBB">
+            <wp:extent cx="5943600" cy="2886075"/>
+            <wp:effectExtent l="0" t="0" r="0" b="9525"/>
+            <wp:docPr id="11" name="Picture 11"/>
+            <wp:cNvGraphicFramePr>
+              <a:graphicFrameLocks xmlns:a="http://schemas.openxmlformats.org/drawingml/2006/main" noChangeAspect="1"/>
+            </wp:cNvGraphicFramePr>
+            <a:graphic xmlns:a="http://schemas.openxmlformats.org/drawingml/2006/main">
+              <a:graphicData uri="http://schemas.openxmlformats.org/drawingml/2006/picture">
+                <pic:pic xmlns:pic="http://schemas.openxmlformats.org/drawingml/2006/picture">
+                  <pic:nvPicPr>
+                    <pic:cNvPr id="1" name=""/>
+                    <pic:cNvPicPr/>
+                  </pic:nvPicPr>
+                  <pic:blipFill>
+                    <a:blip r:embed="rId22"/>
+                    <a:stretch>
+                      <a:fillRect/>
+                    </a:stretch>
+                  </pic:blipFill>
+                  <pic:spPr>
+                    <a:xfrm>
+                      <a:off x="0" y="0"/>
                       <a:ext cx="5943600" cy="2886075"/>
                     </a:xfrm>
                     <a:prstGeom prst="rect">
@@ -1346,10 +1583,7 @@
         </w:drawing>
       </w:r>
     </w:p>
-    <w:p>
-      <w:bookmarkStart w:id="6" w:name="_GoBack"/>
-      <w:bookmarkEnd w:id="6"/>
-    </w:p>
+    <w:p/>
     <w:sectPr>
       <w:pgSz w:w="12240" w:h="15840"/>
       <w:pgMar w:top="1440" w:right="1440" w:bottom="1440" w:left="1440" w:header="720" w:footer="720" w:gutter="0"/>
@@ -1589,6 +1823,232 @@
     </w:lvl>
   </w:abstractNum>
   <w:abstractNum w:abstractNumId="2" w15:restartNumberingAfterBreak="0">
+    <w:nsid w:val="3310328A"/>
+    <w:multiLevelType w:val="hybridMultilevel"/>
+    <w:tmpl w:val="7ACE8D9E"/>
+    <w:lvl w:ilvl="0" w:tplc="04090001">
+      <w:start w:val="1"/>
+      <w:numFmt w:val="bullet"/>
+      <w:lvlText w:val=""/>
+      <w:lvlJc w:val="left"/>
+      <w:pPr>
+        <w:ind w:left="720" w:hanging="360"/>
+      </w:pPr>
+      <w:rPr>
+        <w:rFonts w:ascii="Symbol" w:hAnsi="Symbol" w:hint="default"/>
+      </w:rPr>
+    </w:lvl>
+    <w:lvl w:ilvl="1" w:tplc="04090003" w:tentative="1">
+      <w:start w:val="1"/>
+      <w:numFmt w:val="bullet"/>
+      <w:lvlText w:val="o"/>
+      <w:lvlJc w:val="left"/>
+      <w:pPr>
+        <w:ind w:left="1440" w:hanging="360"/>
+      </w:pPr>
+      <w:rPr>
+        <w:rFonts w:ascii="Courier New" w:hAnsi="Courier New" w:cs="Courier New" w:hint="default"/>
+      </w:rPr>
+    </w:lvl>
+    <w:lvl w:ilvl="2" w:tplc="04090005" w:tentative="1">
+      <w:start w:val="1"/>
+      <w:numFmt w:val="bullet"/>
+      <w:lvlText w:val=""/>
+      <w:lvlJc w:val="left"/>
+      <w:pPr>
+        <w:ind w:left="2160" w:hanging="360"/>
+      </w:pPr>
+      <w:rPr>
+        <w:rFonts w:ascii="Wingdings" w:hAnsi="Wingdings" w:hint="default"/>
+      </w:rPr>
+    </w:lvl>
+    <w:lvl w:ilvl="3" w:tplc="04090001" w:tentative="1">
+      <w:start w:val="1"/>
+      <w:numFmt w:val="bullet"/>
+      <w:lvlText w:val=""/>
+      <w:lvlJc w:val="left"/>
+      <w:pPr>
+        <w:ind w:left="2880" w:hanging="360"/>
+      </w:pPr>
+      <w:rPr>
+        <w:rFonts w:ascii="Symbol" w:hAnsi="Symbol" w:hint="default"/>
+      </w:rPr>
+    </w:lvl>
+    <w:lvl w:ilvl="4" w:tplc="04090003" w:tentative="1">
+      <w:start w:val="1"/>
+      <w:numFmt w:val="bullet"/>
+      <w:lvlText w:val="o"/>
+      <w:lvlJc w:val="left"/>
+      <w:pPr>
+        <w:ind w:left="3600" w:hanging="360"/>
+      </w:pPr>
+      <w:rPr>
+        <w:rFonts w:ascii="Courier New" w:hAnsi="Courier New" w:cs="Courier New" w:hint="default"/>
+      </w:rPr>
+    </w:lvl>
+    <w:lvl w:ilvl="5" w:tplc="04090005" w:tentative="1">
+      <w:start w:val="1"/>
+      <w:numFmt w:val="bullet"/>
+      <w:lvlText w:val=""/>
+      <w:lvlJc w:val="left"/>
+      <w:pPr>
+        <w:ind w:left="4320" w:hanging="360"/>
+      </w:pPr>
+      <w:rPr>
+        <w:rFonts w:ascii="Wingdings" w:hAnsi="Wingdings" w:hint="default"/>
+      </w:rPr>
+    </w:lvl>
+    <w:lvl w:ilvl="6" w:tplc="04090001" w:tentative="1">
+      <w:start w:val="1"/>
+      <w:numFmt w:val="bullet"/>
+      <w:lvlText w:val=""/>
+      <w:lvlJc w:val="left"/>
+      <w:pPr>
+        <w:ind w:left="5040" w:hanging="360"/>
+      </w:pPr>
+      <w:rPr>
+        <w:rFonts w:ascii="Symbol" w:hAnsi="Symbol" w:hint="default"/>
+      </w:rPr>
+    </w:lvl>
+    <w:lvl w:ilvl="7" w:tplc="04090003" w:tentative="1">
+      <w:start w:val="1"/>
+      <w:numFmt w:val="bullet"/>
+      <w:lvlText w:val="o"/>
+      <w:lvlJc w:val="left"/>
+      <w:pPr>
+        <w:ind w:left="5760" w:hanging="360"/>
+      </w:pPr>
+      <w:rPr>
+        <w:rFonts w:ascii="Courier New" w:hAnsi="Courier New" w:cs="Courier New" w:hint="default"/>
+      </w:rPr>
+    </w:lvl>
+    <w:lvl w:ilvl="8" w:tplc="04090005" w:tentative="1">
+      <w:start w:val="1"/>
+      <w:numFmt w:val="bullet"/>
+      <w:lvlText w:val=""/>
+      <w:lvlJc w:val="left"/>
+      <w:pPr>
+        <w:ind w:left="6480" w:hanging="360"/>
+      </w:pPr>
+      <w:rPr>
+        <w:rFonts w:ascii="Wingdings" w:hAnsi="Wingdings" w:hint="default"/>
+      </w:rPr>
+    </w:lvl>
+  </w:abstractNum>
+  <w:abstractNum w:abstractNumId="3" w15:restartNumberingAfterBreak="0">
+    <w:nsid w:val="337F3AB7"/>
+    <w:multiLevelType w:val="hybridMultilevel"/>
+    <w:tmpl w:val="7272DBEE"/>
+    <w:lvl w:ilvl="0" w:tplc="04090001">
+      <w:start w:val="1"/>
+      <w:numFmt w:val="bullet"/>
+      <w:lvlText w:val=""/>
+      <w:lvlJc w:val="left"/>
+      <w:pPr>
+        <w:ind w:left="720" w:hanging="360"/>
+      </w:pPr>
+      <w:rPr>
+        <w:rFonts w:ascii="Symbol" w:hAnsi="Symbol" w:hint="default"/>
+      </w:rPr>
+    </w:lvl>
+    <w:lvl w:ilvl="1" w:tplc="04090003" w:tentative="1">
+      <w:start w:val="1"/>
+      <w:numFmt w:val="bullet"/>
+      <w:lvlText w:val="o"/>
+      <w:lvlJc w:val="left"/>
+      <w:pPr>
+        <w:ind w:left="1440" w:hanging="360"/>
+      </w:pPr>
+      <w:rPr>
+        <w:rFonts w:ascii="Courier New" w:hAnsi="Courier New" w:cs="Courier New" w:hint="default"/>
+      </w:rPr>
+    </w:lvl>
+    <w:lvl w:ilvl="2" w:tplc="04090005" w:tentative="1">
+      <w:start w:val="1"/>
+      <w:numFmt w:val="bullet"/>
+      <w:lvlText w:val=""/>
+      <w:lvlJc w:val="left"/>
+      <w:pPr>
+        <w:ind w:left="2160" w:hanging="360"/>
+      </w:pPr>
+      <w:rPr>
+        <w:rFonts w:ascii="Wingdings" w:hAnsi="Wingdings" w:hint="default"/>
+      </w:rPr>
+    </w:lvl>
+    <w:lvl w:ilvl="3" w:tplc="04090001" w:tentative="1">
+      <w:start w:val="1"/>
+      <w:numFmt w:val="bullet"/>
+      <w:lvlText w:val=""/>
+      <w:lvlJc w:val="left"/>
+      <w:pPr>
+        <w:ind w:left="2880" w:hanging="360"/>
+      </w:pPr>
+      <w:rPr>
+        <w:rFonts w:ascii="Symbol" w:hAnsi="Symbol" w:hint="default"/>
+      </w:rPr>
+    </w:lvl>
+    <w:lvl w:ilvl="4" w:tplc="04090003" w:tentative="1">
+      <w:start w:val="1"/>
+      <w:numFmt w:val="bullet"/>
+      <w:lvlText w:val="o"/>
+      <w:lvlJc w:val="left"/>
+      <w:pPr>
+        <w:ind w:left="3600" w:hanging="360"/>
+      </w:pPr>
+      <w:rPr>
+        <w:rFonts w:ascii="Courier New" w:hAnsi="Courier New" w:cs="Courier New" w:hint="default"/>
+      </w:rPr>
+    </w:lvl>
+    <w:lvl w:ilvl="5" w:tplc="04090005" w:tentative="1">
+      <w:start w:val="1"/>
+      <w:numFmt w:val="bullet"/>
+      <w:lvlText w:val=""/>
+      <w:lvlJc w:val="left"/>
+      <w:pPr>
+        <w:ind w:left="4320" w:hanging="360"/>
+      </w:pPr>
+      <w:rPr>
+        <w:rFonts w:ascii="Wingdings" w:hAnsi="Wingdings" w:hint="default"/>
+      </w:rPr>
+    </w:lvl>
+    <w:lvl w:ilvl="6" w:tplc="04090001" w:tentative="1">
+      <w:start w:val="1"/>
+      <w:numFmt w:val="bullet"/>
+      <w:lvlText w:val=""/>
+      <w:lvlJc w:val="left"/>
+      <w:pPr>
+        <w:ind w:left="5040" w:hanging="360"/>
+      </w:pPr>
+      <w:rPr>
+        <w:rFonts w:ascii="Symbol" w:hAnsi="Symbol" w:hint="default"/>
+      </w:rPr>
+    </w:lvl>
+    <w:lvl w:ilvl="7" w:tplc="04090003" w:tentative="1">
+      <w:start w:val="1"/>
+      <w:numFmt w:val="bullet"/>
+      <w:lvlText w:val="o"/>
+      <w:lvlJc w:val="left"/>
+      <w:pPr>
+        <w:ind w:left="5760" w:hanging="360"/>
+      </w:pPr>
+      <w:rPr>
+        <w:rFonts w:ascii="Courier New" w:hAnsi="Courier New" w:cs="Courier New" w:hint="default"/>
+      </w:rPr>
+    </w:lvl>
+    <w:lvl w:ilvl="8" w:tplc="04090005" w:tentative="1">
+      <w:start w:val="1"/>
+      <w:numFmt w:val="bullet"/>
+      <w:lvlText w:val=""/>
+      <w:lvlJc w:val="left"/>
+      <w:pPr>
+        <w:ind w:left="6480" w:hanging="360"/>
+      </w:pPr>
+      <w:rPr>
+        <w:rFonts w:ascii="Wingdings" w:hAnsi="Wingdings" w:hint="default"/>
+      </w:rPr>
+    </w:lvl>
+  </w:abstractNum>
+  <w:abstractNum w:abstractNumId="4" w15:restartNumberingAfterBreak="0">
     <w:nsid w:val="43251594"/>
     <w:multiLevelType w:val="hybridMultilevel"/>
     <w:tmpl w:val="04FCB1F6"/>
@@ -1701,7 +2161,7 @@
       </w:rPr>
     </w:lvl>
   </w:abstractNum>
-  <w:abstractNum w:abstractNumId="3" w15:restartNumberingAfterBreak="0">
+  <w:abstractNum w:abstractNumId="5" w15:restartNumberingAfterBreak="0">
     <w:nsid w:val="55795D4A"/>
     <w:multiLevelType w:val="hybridMultilevel"/>
     <w:tmpl w:val="4F608D32"/>
@@ -1814,7 +2274,7 @@
       </w:rPr>
     </w:lvl>
   </w:abstractNum>
-  <w:abstractNum w:abstractNumId="4" w15:restartNumberingAfterBreak="0">
+  <w:abstractNum w:abstractNumId="6" w15:restartNumberingAfterBreak="0">
     <w:nsid w:val="7B8324AD"/>
     <w:multiLevelType w:val="hybridMultilevel"/>
     <w:tmpl w:val="896C655A"/>
@@ -1928,10 +2388,10 @@
     </w:lvl>
   </w:abstractNum>
   <w:num w:numId="1">
-    <w:abstractNumId w:val="3"/>
+    <w:abstractNumId w:val="5"/>
   </w:num>
   <w:num w:numId="2">
-    <w:abstractNumId w:val="2"/>
+    <w:abstractNumId w:val="4"/>
   </w:num>
   <w:num w:numId="3">
     <w:abstractNumId w:val="0"/>
@@ -1940,7 +2400,13 @@
     <w:abstractNumId w:val="1"/>
   </w:num>
   <w:num w:numId="5">
-    <w:abstractNumId w:val="4"/>
+    <w:abstractNumId w:val="6"/>
+  </w:num>
+  <w:num w:numId="6">
+    <w:abstractNumId w:val="2"/>
+  </w:num>
+  <w:num w:numId="7">
+    <w:abstractNumId w:val="3"/>
   </w:num>
 </w:numbering>
 </file>
@@ -2715,7 +3181,7 @@
 </file>
 
 <file path=customXml/itemProps1.xml><?xml version="1.0" encoding="utf-8"?>
-<ds:datastoreItem xmlns:ds="http://schemas.openxmlformats.org/officeDocument/2006/customXml" ds:itemID="{51E42722-4DEF-4819-A56D-66AF8B7ADC6F}">
+<ds:datastoreItem xmlns:ds="http://schemas.openxmlformats.org/officeDocument/2006/customXml" ds:itemID="{DDA2392C-E0F7-4672-BE45-AE089D4661AF}">
   <ds:schemaRefs>
     <ds:schemaRef ds:uri="http://schemas.openxmlformats.org/officeDocument/2006/bibliography"/>
   </ds:schemaRefs>

</xml_diff>